<commit_message>
Carib Fury scenario build
</commit_message>
<xml_diff>
--- a/docs/aar/cf/index.docx
+++ b/docs/aar/cf/index.docx
@@ -14,14 +14,14 @@
           <w:b/>
           <w:bCs/>
         </w:rPr>
-        <w:t>Caribbean</w:t>
+        <w:t xml:space="preserve">Caribbean </w:t>
       </w:r>
       <w:r>
         <w:rPr>
           <w:b/>
           <w:bCs/>
         </w:rPr>
-        <w:t xml:space="preserve"> Fury</w:t>
+        <w:t>Fury</w:t>
       </w:r>
     </w:p>
     <w:p>
@@ -29,100 +29,167 @@
         <w:t>Caribbean</w:t>
       </w:r>
       <w:r>
-        <w:t xml:space="preserve"> Fury is a small </w:t>
-      </w:r>
-      <w:proofErr w:type="spellStart"/>
-      <w:r>
-        <w:t>Battleset</w:t>
-      </w:r>
-      <w:proofErr w:type="spellEnd"/>
-      <w:r>
-        <w:t xml:space="preserve"> comprising five CMO scenarios. Focusing largely on the struggle between the </w:t>
-      </w:r>
-      <w:r>
-        <w:t xml:space="preserve">US and some </w:t>
-      </w:r>
-      <w:r>
-        <w:t xml:space="preserve">small NATO elements against Soviet sponsored </w:t>
-      </w:r>
-      <w:r>
-        <w:t xml:space="preserve">uprisings, terrorism and </w:t>
-      </w:r>
-      <w:r>
-        <w:t>outright warfighting from several Central American and Caribbean countries</w:t>
-      </w:r>
+        <w:t xml:space="preserve"> Fury is a small Battleset comprising five </w:t>
+      </w:r>
+      <w:hyperlink r:id="rId5" w:history="1">
+        <w:r>
+          <w:rPr>
+            <w:rStyle w:val="Hyperlink"/>
+          </w:rPr>
+          <w:t>CMO</w:t>
+        </w:r>
+      </w:hyperlink>
+      <w:r>
+        <w:t xml:space="preserve"> scenarios. Focusing largely on the struggle between </w:t>
+      </w:r>
+      <w:r>
+        <w:t>the United States</w:t>
+      </w:r>
+      <w:r>
+        <w:t xml:space="preserve"> and </w:t>
+      </w:r>
+      <w:r>
+        <w:t xml:space="preserve">Soviet </w:t>
+      </w:r>
+      <w:r>
+        <w:t xml:space="preserve">supported states </w:t>
+      </w:r>
+      <w:r>
+        <w:t>such as Cuba</w:t>
+      </w:r>
+      <w:r>
+        <w:t>, Honduras, Nicaragua</w:t>
+      </w:r>
+      <w:r>
+        <w:t xml:space="preserve"> and Venezuela</w:t>
+      </w:r>
+      <w:r>
+        <w:t xml:space="preserve"> </w:t>
+      </w:r>
+      <w:r>
+        <w:t>as well as</w:t>
+      </w:r>
+      <w:r>
+        <w:t xml:space="preserve"> proxy groups such as Guatemalan rebels in Belize</w:t>
+      </w:r>
+      <w:r>
+        <w:t xml:space="preserve"> and Panamanian freedom fighters</w:t>
+      </w:r>
+      <w:r>
+        <w:t>.</w:t>
+      </w:r>
+      <w:r>
+        <w:t xml:space="preserve"> Although some NATO and Caribbean countries play a supporting role</w:t>
+      </w:r>
+      <w:r>
+        <w:t xml:space="preserve">, their forces are small and their political and geographic baggage </w:t>
+      </w:r>
+      <w:r>
+        <w:t>cause significant problems.</w:t>
+      </w:r>
+      <w:r>
+        <w:t xml:space="preserve"> Many detail</w:t>
+      </w:r>
+      <w:r>
+        <w:t>s</w:t>
+      </w:r>
+      <w:r>
+        <w:t xml:space="preserve"> are located at this </w:t>
+      </w:r>
+      <w:hyperlink r:id="rId6" w:history="1">
+        <w:r>
+          <w:rPr>
+            <w:rStyle w:val="Hyperlink"/>
+          </w:rPr>
+          <w:t>link</w:t>
+        </w:r>
+      </w:hyperlink>
       <w:r>
         <w:t>.</w:t>
       </w:r>
     </w:p>
     <w:p>
       <w:r>
-        <w:t xml:space="preserve">Although this region is America’s back yard, the </w:t>
-      </w:r>
-      <w:r>
-        <w:t>commitment of forces here equates it to a backwater</w:t>
+        <w:t>From a Soviet standpoint, the Car</w:t>
+      </w:r>
+      <w:r>
+        <w:t>ibbean is a side-show</w:t>
       </w:r>
       <w:r>
         <w:t>.</w:t>
       </w:r>
       <w:r>
-        <w:t xml:space="preserve"> In the early hours of the conflict there </w:t>
-      </w:r>
-      <w:r>
-        <w:t xml:space="preserve">can be overwhelming American force available, but most of it is tagged to deploy around the globe leaving </w:t>
-      </w:r>
-      <w:r>
-        <w:t>second and third string elements to deal with the mess the Soviets have made.  NATO allies are also present but they are short on resources and long on demands</w:t>
-      </w:r>
-      <w:r>
-        <w:t>, some of which the Americans don’t agree with.</w:t>
+        <w:t xml:space="preserve"> The main purpose is to distract the United States and tie down resources. </w:t>
+      </w:r>
+      <w:r>
+        <w:t>Of course,</w:t>
+      </w:r>
+      <w:r>
+        <w:t xml:space="preserve"> the ideological rhetoric will be </w:t>
+      </w:r>
+      <w:r>
+        <w:t>loud</w:t>
+      </w:r>
+      <w:r>
+        <w:t xml:space="preserve"> and the drive </w:t>
+      </w:r>
+      <w:r>
+        <w:t>for ‘peoples parties’ will be high, Moscow is willing to sacrifice th</w:t>
+      </w:r>
+      <w:r>
+        <w:t>eir distant allies and hand-me-down hardware to achieve its European goals.</w:t>
       </w:r>
     </w:p>
     <w:p>
       <w:r>
-        <w:t xml:space="preserve">To the Soviets, the Caribbean is a sideshow, a distraction where its proxies can tie down American forces </w:t>
-      </w:r>
-      <w:r>
-        <w:t xml:space="preserve">at little or no cost to the main effort in Europe. Beyond a few squadrons of modern aircraft and some air defence systems provided to Cuba, most of the </w:t>
-      </w:r>
-      <w:r>
-        <w:t xml:space="preserve">effort is behind the scenes.  Venezuela </w:t>
-      </w:r>
-      <w:r>
-        <w:t>however,</w:t>
-      </w:r>
-      <w:r>
-        <w:t xml:space="preserve"> is a wild card and has not </w:t>
-      </w:r>
-      <w:r>
-        <w:t>accepted</w:t>
-      </w:r>
-      <w:r>
-        <w:t xml:space="preserve"> the Soviets </w:t>
-      </w:r>
-      <w:r>
-        <w:t>plan to the degree Moscow wanted</w:t>
-      </w:r>
-      <w:r>
-        <w:t>. Carac</w:t>
-      </w:r>
-      <w:r>
-        <w:t>a</w:t>
-      </w:r>
-      <w:r>
-        <w:t xml:space="preserve">s will still be a problem </w:t>
-      </w:r>
-      <w:r>
-        <w:t>that</w:t>
-      </w:r>
-      <w:r>
-        <w:t xml:space="preserve"> Washington </w:t>
-      </w:r>
-      <w:r>
-        <w:t xml:space="preserve">will need to deal with </w:t>
-      </w:r>
-      <w:r>
-        <w:t>though.</w:t>
+        <w:t>The United States however cannot be so callus in its own back yard</w:t>
+      </w:r>
+      <w:r>
+        <w:t>.</w:t>
+      </w:r>
+      <w:r>
+        <w:t xml:space="preserve"> </w:t>
+      </w:r>
+      <w:r>
+        <w:t xml:space="preserve">Cuba has been a thorn in America’s side </w:t>
+      </w:r>
+      <w:r>
+        <w:t>for the past thirty-five years</w:t>
+      </w:r>
+      <w:r>
+        <w:t xml:space="preserve">, and of course the </w:t>
+      </w:r>
+      <w:r>
+        <w:t xml:space="preserve">festering cocaine </w:t>
+      </w:r>
+      <w:r>
+        <w:t xml:space="preserve">and cartel </w:t>
+      </w:r>
+      <w:r>
+        <w:t>induced friction with Honduras and Nicaragua</w:t>
+      </w:r>
+      <w:r>
+        <w:t xml:space="preserve"> </w:t>
+      </w:r>
+      <w:r>
+        <w:t xml:space="preserve">has been problematic </w:t>
+      </w:r>
+      <w:r>
+        <w:t xml:space="preserve">on many levels.  </w:t>
+      </w:r>
+      <w:r>
+        <w:t xml:space="preserve">The US government cannot afford a loss in this region, and the US military cannot afford to commit too many </w:t>
+      </w:r>
+      <w:r>
+        <w:t xml:space="preserve">ships, aircraft or soldiers here and still hope to stave off the Soviet attacks elsewhere. </w:t>
+      </w:r>
+    </w:p>
+    <w:p>
+      <w:r>
+        <w:t xml:space="preserve">The situation is ripe for a </w:t>
+      </w:r>
+      <w:r>
+        <w:t>desperate struggle with limited assets.</w:t>
       </w:r>
     </w:p>
     <w:p>
@@ -131,10 +198,10 @@
           <w:noProof/>
         </w:rPr>
         <w:drawing>
-          <wp:inline distT="0" distB="0" distL="0" distR="0" wp14:anchorId="447A3E17" wp14:editId="06FDB533">
-            <wp:extent cx="5943600" cy="3603625"/>
+          <wp:inline distT="0" distB="0" distL="0" distR="0" wp14:anchorId="5917B8C7" wp14:editId="1DD1C9AB">
+            <wp:extent cx="5943600" cy="3547745"/>
             <wp:effectExtent l="0" t="0" r="0" b="0"/>
-            <wp:docPr id="1" name="Picture 1"/>
+            <wp:docPr id="1" name="Picture 1" descr="Map&#10;&#10;Description automatically generated"/>
             <wp:cNvGraphicFramePr>
               <a:graphicFrameLocks xmlns:a="http://schemas.openxmlformats.org/drawingml/2006/main" noChangeAspect="1"/>
             </wp:cNvGraphicFramePr>
@@ -142,11 +209,11 @@
               <a:graphicData uri="http://schemas.openxmlformats.org/drawingml/2006/picture">
                 <pic:pic xmlns:pic="http://schemas.openxmlformats.org/drawingml/2006/picture">
                   <pic:nvPicPr>
-                    <pic:cNvPr id="1" name=""/>
+                    <pic:cNvPr id="1" name="Picture 1" descr="Map&#10;&#10;Description automatically generated"/>
                     <pic:cNvPicPr/>
                   </pic:nvPicPr>
                   <pic:blipFill>
-                    <a:blip r:embed="rId5"/>
+                    <a:blip r:embed="rId7"/>
                     <a:stretch>
                       <a:fillRect/>
                     </a:stretch>
@@ -154,7 +221,7 @@
                   <pic:spPr>
                     <a:xfrm>
                       <a:off x="0" y="0"/>
-                      <a:ext cx="5943600" cy="3603625"/>
+                      <a:ext cx="5943600" cy="3547745"/>
                     </a:xfrm>
                     <a:prstGeom prst="rect">
                       <a:avLst/>
@@ -169,7 +236,19 @@
     </w:p>
     <w:p>
       <w:r>
-        <w:t>Of the five scenarios, three are played from the Soviet side and two from the NATO side.</w:t>
+        <w:t xml:space="preserve">Of the five scenarios, </w:t>
+      </w:r>
+      <w:r>
+        <w:t>all</w:t>
+      </w:r>
+      <w:r>
+        <w:t xml:space="preserve"> are played from the </w:t>
+      </w:r>
+      <w:r>
+        <w:t>US/NATO</w:t>
+      </w:r>
+      <w:r>
+        <w:t xml:space="preserve"> side.</w:t>
       </w:r>
     </w:p>
     <w:p>
@@ -181,7 +260,7 @@
         </w:numPr>
       </w:pPr>
       <w:r>
-        <w:t>Hot Tamale’s</w:t>
+        <w:t>Hot Tamale</w:t>
       </w:r>
       <w:r>
         <w:t>,</w:t>
@@ -191,13 +270,13 @@
       </w:r>
       <w:r>
         <w:tab/>
-        <w:t xml:space="preserve">War erupts across the </w:t>
-      </w:r>
-      <w:proofErr w:type="spellStart"/>
-      <w:r>
-        <w:t>Carribian</w:t>
-      </w:r>
-      <w:proofErr w:type="spellEnd"/>
+      </w:r>
+      <w:r>
+        <w:t>US and some NATO forces fight off surprise attacks in three areas</w:t>
+      </w:r>
+      <w:r>
+        <w:t>.</w:t>
+      </w:r>
     </w:p>
     <w:p>
       <w:pPr>
@@ -218,10 +297,10 @@
       </w:r>
       <w:r>
         <w:tab/>
-        <w:t xml:space="preserve">After Cuba has been </w:t>
-      </w:r>
-      <w:r>
-        <w:t>supressed, US Special Forces pay a visit</w:t>
+        <w:t>A major Special Forces raid into Cuba</w:t>
+      </w:r>
+      <w:r>
+        <w:t>.</w:t>
       </w:r>
     </w:p>
     <w:p>
@@ -242,7 +321,16 @@
         <w:tab/>
       </w:r>
       <w:r>
-        <w:t>An effort is made to knock Central American countries out of the war</w:t>
+        <w:t>Fighting</w:t>
+      </w:r>
+      <w:r>
+        <w:t xml:space="preserve"> in Belize as the US tries to </w:t>
+      </w:r>
+      <w:r>
+        <w:t>knock countries out of the war</w:t>
+      </w:r>
+      <w:r>
+        <w:t>.</w:t>
       </w:r>
     </w:p>
     <w:p>
@@ -266,7 +354,10 @@
         <w:tab/>
       </w:r>
       <w:r>
-        <w:t>Stealth is needed to take out a Soviet base in Venezuela</w:t>
+        <w:t xml:space="preserve">A stealth attack on a secret Soviet base in </w:t>
+      </w:r>
+      <w:r>
+        <w:t>Venezuela.</w:t>
       </w:r>
     </w:p>
     <w:p>
@@ -278,10 +369,8 @@
         </w:numPr>
       </w:pPr>
       <w:r>
-        <w:t xml:space="preserve">Caribbean </w:t>
-      </w:r>
-      <w:r>
-        <w:t>Cruise</w:t>
+        <w:lastRenderedPageBreak/>
+        <w:t>Caribbean Cruise</w:t>
       </w:r>
       <w:r>
         <w:t>,</w:t>
@@ -290,7 +379,7 @@
         <w:tab/>
       </w:r>
       <w:r>
-        <w:t>Convoy escort operations from Panama to the Atlantic are threatened</w:t>
+        <w:t>Venezuela choses an awkward moment to join the fight.</w:t>
       </w:r>
     </w:p>
     <w:sectPr>

</xml_diff>